<commit_message>
Updates: -dymaic provision to provide a presistent volume -removed useless lines from the dockerfile and scan.sh -added sample output -added Demo#3 -updated the documentation with the changes
</commit_message>
<xml_diff>
--- a/BuiltIn-VulnerabilityScanner/Tool-Description.docx
+++ b/BuiltIn-VulnerabilityScanner/Tool-Description.docx
@@ -102,47 +102,7 @@
           <w:sz w:val="40"/>
           <w:szCs w:val="40"/>
         </w:rPr>
-        <w:t>Docker Image (</w:t>
-      </w:r>
-      <w:proofErr w:type="spellStart"/>
-      <w:r>
-        <w:rPr>
-          <w:b/>
-          <w:bCs/>
-          <w:sz w:val="40"/>
-          <w:szCs w:val="40"/>
-        </w:rPr>
-        <w:t>mariamosama</w:t>
-      </w:r>
-      <w:proofErr w:type="spellEnd"/>
-      <w:r>
-        <w:rPr>
-          <w:b/>
-          <w:bCs/>
-          <w:sz w:val="40"/>
-          <w:szCs w:val="40"/>
-        </w:rPr>
-        <w:t>/cluster-</w:t>
-      </w:r>
-      <w:proofErr w:type="gramStart"/>
-      <w:r>
-        <w:rPr>
-          <w:b/>
-          <w:bCs/>
-          <w:sz w:val="40"/>
-          <w:szCs w:val="40"/>
-        </w:rPr>
-        <w:t>scanner:v</w:t>
-      </w:r>
-      <w:proofErr w:type="gramEnd"/>
-      <w:r>
-        <w:rPr>
-          <w:b/>
-          <w:bCs/>
-          <w:sz w:val="40"/>
-          <w:szCs w:val="40"/>
-        </w:rPr>
-        <w:t>1)</w:t>
+        <w:t>Docker Image (mariamosama/cluster-scanner:v1)</w:t>
       </w:r>
     </w:p>
     <w:p>
@@ -237,23 +197,7 @@
           <w:sz w:val="28"/>
           <w:szCs w:val="28"/>
         </w:rPr>
-        <w:t xml:space="preserve">Checks for the presence of </w:t>
-      </w:r>
-      <w:proofErr w:type="spellStart"/>
-      <w:r>
-        <w:rPr>
-          <w:sz w:val="28"/>
-          <w:szCs w:val="28"/>
-        </w:rPr>
-        <w:t>kubectl</w:t>
-      </w:r>
-      <w:proofErr w:type="spellEnd"/>
-      <w:r>
-        <w:rPr>
-          <w:sz w:val="28"/>
-          <w:szCs w:val="28"/>
-        </w:rPr>
-        <w:t xml:space="preserve"> and installs it if not found.</w:t>
+        <w:t>Checks for the presence of kubectl and installs it if not found.</w:t>
       </w:r>
     </w:p>
     <w:p>
@@ -313,23 +257,7 @@
           <w:sz w:val="28"/>
           <w:szCs w:val="28"/>
         </w:rPr>
-        <w:t xml:space="preserve">Utilizes </w:t>
-      </w:r>
-      <w:proofErr w:type="spellStart"/>
-      <w:r>
-        <w:rPr>
-          <w:sz w:val="28"/>
-          <w:szCs w:val="28"/>
-        </w:rPr>
-        <w:t>trivy</w:t>
-      </w:r>
-      <w:proofErr w:type="spellEnd"/>
-      <w:r>
-        <w:rPr>
-          <w:sz w:val="28"/>
-          <w:szCs w:val="28"/>
-        </w:rPr>
-        <w:t xml:space="preserve"> to scan the Docker image for vulnerabilities and saves the results to a JSON file.</w:t>
+        <w:t>Utilizes trivy to scan the Docker image for vulnerabilities and saves the results to a JSON file.</w:t>
       </w:r>
     </w:p>
     <w:p>
@@ -349,23 +277,7 @@
           <w:sz w:val="28"/>
           <w:szCs w:val="28"/>
         </w:rPr>
-        <w:t xml:space="preserve">Executes </w:t>
-      </w:r>
-      <w:proofErr w:type="spellStart"/>
-      <w:r>
-        <w:rPr>
-          <w:sz w:val="28"/>
-          <w:szCs w:val="28"/>
-        </w:rPr>
-        <w:t>kube</w:t>
-      </w:r>
-      <w:proofErr w:type="spellEnd"/>
-      <w:r>
-        <w:rPr>
-          <w:sz w:val="28"/>
-          <w:szCs w:val="28"/>
-        </w:rPr>
-        <w:t>-bench to assess Kubernetes security benchmarks and saves the results.</w:t>
+        <w:t>Executes kube-bench to assess Kubernetes security benchmarks and saves the results.</w:t>
       </w:r>
     </w:p>
     <w:p>
@@ -385,23 +297,7 @@
           <w:sz w:val="28"/>
           <w:szCs w:val="28"/>
         </w:rPr>
-        <w:t xml:space="preserve">Runs </w:t>
-      </w:r>
-      <w:proofErr w:type="spellStart"/>
-      <w:r>
-        <w:rPr>
-          <w:sz w:val="28"/>
-          <w:szCs w:val="28"/>
-        </w:rPr>
-        <w:t>kube</w:t>
-      </w:r>
-      <w:proofErr w:type="spellEnd"/>
-      <w:r>
-        <w:rPr>
-          <w:sz w:val="28"/>
-          <w:szCs w:val="28"/>
-        </w:rPr>
-        <w:t>-hunter to identify potential security risks and saves the results.</w:t>
+        <w:t>Runs kube-hunter to identify potential security risks and saves the results.</w:t>
       </w:r>
     </w:p>
     <w:p>
@@ -422,23 +318,7 @@
           <w:szCs w:val="28"/>
         </w:rPr>
         <w:lastRenderedPageBreak/>
-        <w:t xml:space="preserve">Utilizes </w:t>
-      </w:r>
-      <w:proofErr w:type="spellStart"/>
-      <w:r>
-        <w:rPr>
-          <w:sz w:val="28"/>
-          <w:szCs w:val="28"/>
-        </w:rPr>
-        <w:t>kubescape</w:t>
-      </w:r>
-      <w:proofErr w:type="spellEnd"/>
-      <w:r>
-        <w:rPr>
-          <w:sz w:val="28"/>
-          <w:szCs w:val="28"/>
-        </w:rPr>
-        <w:t xml:space="preserve"> to analyze the Kubernetes security posture and saves the results.</w:t>
+        <w:t>Utilizes kubescape to analyze the Kubernetes security posture and saves the results.</w:t>
       </w:r>
     </w:p>
     <w:p>
@@ -488,7 +368,6 @@
           <w:szCs w:val="28"/>
         </w:rPr>
       </w:pPr>
-      <w:proofErr w:type="spellStart"/>
       <w:r>
         <w:rPr>
           <w:b/>
@@ -496,20 +375,41 @@
           <w:sz w:val="40"/>
           <w:szCs w:val="40"/>
         </w:rPr>
-        <w:t>CronJob</w:t>
-      </w:r>
-      <w:proofErr w:type="spellEnd"/>
-      <w:r>
+        <w:t>CronJob (cluster-scanner-cronjob.yaml)</w:t>
+      </w:r>
+    </w:p>
+    <w:p>
+      <w:pPr>
+        <w:rPr>
+          <w:sz w:val="28"/>
+          <w:szCs w:val="28"/>
+        </w:rPr>
+      </w:pPr>
+    </w:p>
+    <w:p>
+      <w:pPr>
+        <w:rPr>
+          <w:sz w:val="28"/>
+          <w:szCs w:val="28"/>
+        </w:rPr>
+      </w:pPr>
+      <w:r>
+        <w:rPr>
+          <w:sz w:val="28"/>
+          <w:szCs w:val="28"/>
+        </w:rPr>
+        <w:t>The Kubernetes CronJob resource automates the execution of the scanning tool at scheduled intervals, ensuring regular security scans are performed. It employs the Docker image and the scan.sh script to execute the scanning tasks.</w:t>
+      </w:r>
+    </w:p>
+    <w:p>
+      <w:pPr>
         <w:rPr>
           <w:b/>
           <w:bCs/>
           <w:sz w:val="40"/>
           <w:szCs w:val="40"/>
         </w:rPr>
-        <w:t xml:space="preserve"> (cluster-scanner-</w:t>
-      </w:r>
-      <w:proofErr w:type="spellStart"/>
-      <w:proofErr w:type="gramStart"/>
+      </w:pPr>
       <w:r>
         <w:rPr>
           <w:b/>
@@ -517,66 +417,31 @@
           <w:sz w:val="40"/>
           <w:szCs w:val="40"/>
         </w:rPr>
-        <w:t>cronjob.yaml</w:t>
-      </w:r>
-      <w:proofErr w:type="spellEnd"/>
-      <w:proofErr w:type="gramEnd"/>
-      <w:r>
-        <w:rPr>
-          <w:b/>
-          <w:bCs/>
-          <w:sz w:val="40"/>
-          <w:szCs w:val="40"/>
-        </w:rPr>
-        <w:t>)</w:t>
-      </w:r>
-    </w:p>
-    <w:p>
-      <w:pPr>
-        <w:rPr>
-          <w:sz w:val="28"/>
-          <w:szCs w:val="28"/>
-        </w:rPr>
-      </w:pPr>
-    </w:p>
-    <w:p>
-      <w:pPr>
-        <w:rPr>
-          <w:sz w:val="28"/>
-          <w:szCs w:val="28"/>
-        </w:rPr>
-      </w:pPr>
-      <w:r>
-        <w:rPr>
-          <w:sz w:val="28"/>
-          <w:szCs w:val="28"/>
-        </w:rPr>
-        <w:t xml:space="preserve">The Kubernetes </w:t>
-      </w:r>
-      <w:proofErr w:type="spellStart"/>
-      <w:r>
-        <w:rPr>
-          <w:sz w:val="28"/>
-          <w:szCs w:val="28"/>
-        </w:rPr>
-        <w:t>CronJob</w:t>
-      </w:r>
-      <w:proofErr w:type="spellEnd"/>
-      <w:r>
-        <w:rPr>
-          <w:sz w:val="28"/>
-          <w:szCs w:val="28"/>
-        </w:rPr>
-        <w:t xml:space="preserve"> resource automates the execution of the scanning tool at scheduled intervals, ensuring regular security scans are performed. It employs the Docker image and the scan.sh script to execute the scanning tasks.</w:t>
-      </w:r>
-    </w:p>
-    <w:p>
-      <w:pPr>
-        <w:rPr>
-          <w:sz w:val="28"/>
-          <w:szCs w:val="28"/>
-        </w:rPr>
-      </w:pPr>
+        <w:t>Persistent Storage for Scan Results</w:t>
+      </w:r>
+    </w:p>
+    <w:p>
+      <w:pPr>
+        <w:rPr>
+          <w:sz w:val="28"/>
+          <w:szCs w:val="28"/>
+        </w:rPr>
+      </w:pPr>
+    </w:p>
+    <w:p>
+      <w:pPr>
+        <w:rPr>
+          <w:sz w:val="28"/>
+          <w:szCs w:val="28"/>
+        </w:rPr>
+      </w:pPr>
+      <w:r>
+        <w:rPr>
+          <w:sz w:val="28"/>
+          <w:szCs w:val="28"/>
+        </w:rPr>
+        <w:t>The Kubernetes Cluster Scanner Tool  supports persistent storage for scan results, allowing you to access and retain scan data beyond the lifecycle of individual scanning pods. This feature utilizes Kubernetes Persistent Volumes (PVs) and Persistent Volume Claims (PVCs) and can be accessed through a result access pod.</w:t>
+      </w:r>
     </w:p>
     <w:p>
       <w:pPr>
@@ -645,39 +510,7 @@
           <w:sz w:val="28"/>
           <w:szCs w:val="28"/>
         </w:rPr>
-        <w:t xml:space="preserve">Deploy the </w:t>
-      </w:r>
-      <w:proofErr w:type="spellStart"/>
-      <w:r>
-        <w:rPr>
-          <w:sz w:val="28"/>
-          <w:szCs w:val="28"/>
-        </w:rPr>
-        <w:t>CronJob</w:t>
-      </w:r>
-      <w:proofErr w:type="spellEnd"/>
-      <w:r>
-        <w:rPr>
-          <w:sz w:val="28"/>
-          <w:szCs w:val="28"/>
-        </w:rPr>
-        <w:t xml:space="preserve"> resource using the provided cluster-scanner-</w:t>
-      </w:r>
-      <w:proofErr w:type="spellStart"/>
-      <w:r>
-        <w:rPr>
-          <w:sz w:val="28"/>
-          <w:szCs w:val="28"/>
-        </w:rPr>
-        <w:t>cronjob.yaml</w:t>
-      </w:r>
-      <w:proofErr w:type="spellEnd"/>
-      <w:r>
-        <w:rPr>
-          <w:sz w:val="28"/>
-          <w:szCs w:val="28"/>
-        </w:rPr>
-        <w:t xml:space="preserve"> file. This schedules the scanning tool to run at specified intervals.</w:t>
+        <w:t>Deploy the CronJob resource using the provided cluster-scanner-cronjob.yaml file. This schedules the scanning tool to run at specified intervals.</w:t>
       </w:r>
     </w:p>
     <w:p>
@@ -705,103 +538,7 @@
           <w:sz w:val="28"/>
           <w:szCs w:val="28"/>
         </w:rPr>
-        <w:t>Verify that the Docker image (</w:t>
-      </w:r>
-      <w:proofErr w:type="spellStart"/>
-      <w:r>
-        <w:rPr>
-          <w:sz w:val="28"/>
-          <w:szCs w:val="28"/>
-        </w:rPr>
-        <w:t>mariamosama</w:t>
-      </w:r>
-      <w:proofErr w:type="spellEnd"/>
-      <w:r>
-        <w:rPr>
-          <w:sz w:val="28"/>
-          <w:szCs w:val="28"/>
-        </w:rPr>
-        <w:t>/cluster-</w:t>
-      </w:r>
-      <w:proofErr w:type="gramStart"/>
-      <w:r>
-        <w:rPr>
-          <w:sz w:val="28"/>
-          <w:szCs w:val="28"/>
-        </w:rPr>
-        <w:t>scanner:v</w:t>
-      </w:r>
-      <w:proofErr w:type="gramEnd"/>
-      <w:r>
-        <w:rPr>
-          <w:sz w:val="28"/>
-          <w:szCs w:val="28"/>
-        </w:rPr>
-        <w:t>1) contains the required tools (</w:t>
-      </w:r>
-      <w:proofErr w:type="spellStart"/>
-      <w:r>
-        <w:rPr>
-          <w:sz w:val="28"/>
-          <w:szCs w:val="28"/>
-        </w:rPr>
-        <w:t>trivy</w:t>
-      </w:r>
-      <w:proofErr w:type="spellEnd"/>
-      <w:r>
-        <w:rPr>
-          <w:sz w:val="28"/>
-          <w:szCs w:val="28"/>
-        </w:rPr>
-        <w:t xml:space="preserve">, </w:t>
-      </w:r>
-      <w:proofErr w:type="spellStart"/>
-      <w:r>
-        <w:rPr>
-          <w:sz w:val="28"/>
-          <w:szCs w:val="28"/>
-        </w:rPr>
-        <w:t>kube</w:t>
-      </w:r>
-      <w:proofErr w:type="spellEnd"/>
-      <w:r>
-        <w:rPr>
-          <w:sz w:val="28"/>
-          <w:szCs w:val="28"/>
-        </w:rPr>
-        <w:t xml:space="preserve">-bench, </w:t>
-      </w:r>
-      <w:proofErr w:type="spellStart"/>
-      <w:r>
-        <w:rPr>
-          <w:sz w:val="28"/>
-          <w:szCs w:val="28"/>
-        </w:rPr>
-        <w:t>kube</w:t>
-      </w:r>
-      <w:proofErr w:type="spellEnd"/>
-      <w:r>
-        <w:rPr>
-          <w:sz w:val="28"/>
-          <w:szCs w:val="28"/>
-        </w:rPr>
-        <w:t xml:space="preserve">-hunter, </w:t>
-      </w:r>
-      <w:proofErr w:type="spellStart"/>
-      <w:r>
-        <w:rPr>
-          <w:sz w:val="28"/>
-          <w:szCs w:val="28"/>
-        </w:rPr>
-        <w:t>kubescape</w:t>
-      </w:r>
-      <w:proofErr w:type="spellEnd"/>
-      <w:r>
-        <w:rPr>
-          <w:sz w:val="28"/>
-          <w:szCs w:val="28"/>
-        </w:rPr>
-        <w:t>) and they are properly configured.</w:t>
+        <w:t>Verify that the Docker image (mariamosama/cluster-scanner:v1) contains the required tools (trivy, kube-bench, kube-hunter, kubescape) and they are properly configured.</w:t>
       </w:r>
     </w:p>
     <w:p>
@@ -829,23 +566,7 @@
           <w:sz w:val="28"/>
           <w:szCs w:val="28"/>
         </w:rPr>
-        <w:t xml:space="preserve">Monitor the logs of the </w:t>
-      </w:r>
-      <w:proofErr w:type="spellStart"/>
-      <w:r>
-        <w:rPr>
-          <w:sz w:val="28"/>
-          <w:szCs w:val="28"/>
-        </w:rPr>
-        <w:t>CronJob</w:t>
-      </w:r>
-      <w:proofErr w:type="spellEnd"/>
-      <w:r>
-        <w:rPr>
-          <w:sz w:val="28"/>
-          <w:szCs w:val="28"/>
-        </w:rPr>
-        <w:t xml:space="preserve"> or individual pods to observe the progress and completion of the scanning tasks.</w:t>
+        <w:t>Monitor the logs of the CronJob or individual pods to observe the progress and completion of the scanning tasks.</w:t>
       </w:r>
     </w:p>
     <w:p>
@@ -873,8 +594,28 @@
           <w:sz w:val="28"/>
           <w:szCs w:val="28"/>
         </w:rPr>
-        <w:lastRenderedPageBreak/>
         <w:t>The scan results are stored in the /app/scan-results directory within the container. The directory structure includes the namespace, deployment name, timestamp, and the name of the scanning tool.</w:t>
+      </w:r>
+      <w:r>
+        <w:rPr>
+          <w:sz w:val="28"/>
+          <w:szCs w:val="28"/>
+        </w:rPr>
+        <w:t xml:space="preserve"> This could be accessed by the “</w:t>
+      </w:r>
+      <w:r>
+        <w:rPr>
+          <w:sz w:val="28"/>
+          <w:szCs w:val="28"/>
+        </w:rPr>
+        <w:t>result-access-pod</w:t>
+      </w:r>
+      <w:r>
+        <w:rPr>
+          <w:sz w:val="28"/>
+          <w:szCs w:val="28"/>
+        </w:rPr>
+        <w:t>”.</w:t>
       </w:r>
     </w:p>
     <w:p>

</xml_diff>